<commit_message>
updated the requirement analysis DOC
</commit_message>
<xml_diff>
--- a/Research/Requirement Analysis.docx
+++ b/Research/Requirement Analysis.docx
@@ -3,13 +3,594 @@
 <w:document xmlns:wpc="http://schemas.microsoft.com/office/word/2010/wordprocessingCanvas" xmlns:cx="http://schemas.microsoft.com/office/drawing/2014/chartex" xmlns:cx1="http://schemas.microsoft.com/office/drawing/2015/9/8/chartex" xmlns:cx2="http://schemas.microsoft.com/office/drawing/2015/10/21/chartex" xmlns:cx3="http://schemas.microsoft.com/office/drawing/2016/5/9/chartex" xmlns:cx4="http://schemas.microsoft.com/office/drawing/2016/5/10/chartex" xmlns:cx5="http://schemas.microsoft.com/office/drawing/2016/5/11/chartex" xmlns:cx6="http://schemas.microsoft.com/office/drawing/2016/5/12/chartex" xmlns:cx7="http://schemas.microsoft.com/office/drawing/2016/5/13/chartex" xmlns:cx8="http://schemas.microsoft.com/office/drawing/2016/5/14/chartex" xmlns:mc="http://schemas.openxmlformats.org/markup-compatibility/2006" xmlns:aink="http://schemas.microsoft.com/office/drawing/2016/ink" xmlns:am3d="http://schemas.microsoft.com/office/drawing/2017/model3d" xmlns:o="urn:schemas-microsoft-com:office:office" xmlns:oel="http://schemas.microsoft.com/office/2019/extlst" xmlns:r="http://schemas.openxmlformats.org/officeDocument/2006/relationships" xmlns:m="http://schemas.openxmlformats.org/officeDocument/2006/math" xmlns:v="urn:schemas-microsoft-com:vml" xmlns:wp14="http://schemas.microsoft.com/office/word/2010/wordprocessingDrawing" xmlns:wp="http://schemas.openxmlformats.org/drawingml/2006/wordprocessingDrawing" xmlns:w10="urn:schemas-microsoft-com:office:word" xmlns:w="http://schemas.openxmlformats.org/wordprocessingml/2006/main" xmlns:w14="http://schemas.microsoft.com/office/word/2010/wordml" xmlns:w15="http://schemas.microsoft.com/office/word/2012/wordml" xmlns:w16cex="http://schemas.microsoft.com/office/word/2018/wordml/cex" xmlns:w16cid="http://schemas.microsoft.com/office/word/2016/wordml/cid" xmlns:w16="http://schemas.microsoft.com/office/word/2018/wordml" xmlns:w16du="http://schemas.microsoft.com/office/word/2023/wordml/word16du" xmlns:w16sdtdh="http://schemas.microsoft.com/office/word/2020/wordml/sdtdatahash" xmlns:w16se="http://schemas.microsoft.com/office/word/2015/wordml/symex" xmlns:wpg="http://schemas.microsoft.com/office/word/2010/wordprocessingGroup" xmlns:wpi="http://schemas.microsoft.com/office/word/2010/wordprocessingInk" xmlns:wne="http://schemas.microsoft.com/office/word/2006/wordml" xmlns:wps="http://schemas.microsoft.com/office/word/2010/wordprocessingShape" mc:Ignorable="w14 w15 w16se w16cid w16 w16cex w16sdtdh wp14">
   <w:body>
     <w:p>
+      <w:sdt>
+        <w:sdtPr>
+          <w:id w:val="1964926512"/>
+          <w:docPartObj>
+            <w:docPartGallery w:val="Cover Pages"/>
+            <w:docPartUnique/>
+          </w:docPartObj>
+        </w:sdtPr>
+        <w:sdtContent>
+          <w:r>
+            <w:rPr>
+              <w:noProof/>
+              <w:color w:val="FFFFFF" w:themeColor="background1"/>
+            </w:rPr>
+            <mc:AlternateContent>
+              <mc:Choice Requires="wpg">
+                <w:drawing>
+                  <wp:anchor distT="0" distB="0" distL="114300" distR="114300" simplePos="0" relativeHeight="251659264" behindDoc="0" locked="0" layoutInCell="1" allowOverlap="1" wp14:anchorId="74171967" wp14:editId="3536726A">
+                    <wp:simplePos x="0" y="0"/>
+                    <wp:positionH relativeFrom="page">
+                      <wp:align>center</wp:align>
+                    </wp:positionH>
+                    <wp:positionV relativeFrom="page">
+                      <wp:align>center</wp:align>
+                    </wp:positionV>
+                    <wp:extent cx="6858000" cy="9144000"/>
+                    <wp:effectExtent l="0" t="0" r="2540" b="635"/>
+                    <wp:wrapNone/>
+                    <wp:docPr id="11" name="Group 11"/>
+                    <wp:cNvGraphicFramePr/>
+                    <a:graphic xmlns:a="http://schemas.openxmlformats.org/drawingml/2006/main">
+                      <a:graphicData uri="http://schemas.microsoft.com/office/word/2010/wordprocessingGroup">
+                        <wpg:wgp>
+                          <wpg:cNvGrpSpPr/>
+                          <wpg:grpSpPr>
+                            <a:xfrm>
+                              <a:off x="0" y="0"/>
+                              <a:ext cx="6858000" cy="9144000"/>
+                              <a:chOff x="0" y="0"/>
+                              <a:chExt cx="6858000" cy="9144000"/>
+                            </a:xfrm>
+                          </wpg:grpSpPr>
+                          <wps:wsp>
+                            <wps:cNvPr id="33" name="Rectangle 33"/>
+                            <wps:cNvSpPr/>
+                            <wps:spPr>
+                              <a:xfrm>
+                                <a:off x="228600" y="0"/>
+                                <a:ext cx="6629400" cy="9144000"/>
+                              </a:xfrm>
+                              <a:prstGeom prst="rect">
+                                <a:avLst/>
+                              </a:prstGeom>
+                              <a:solidFill>
+                                <a:schemeClr val="tx1"/>
+                              </a:solidFill>
+                              <a:ln>
+                                <a:noFill/>
+                              </a:ln>
+                            </wps:spPr>
+                            <wps:style>
+                              <a:lnRef idx="2">
+                                <a:schemeClr val="accent1">
+                                  <a:shade val="50000"/>
+                                </a:schemeClr>
+                              </a:lnRef>
+                              <a:fillRef idx="1">
+                                <a:schemeClr val="accent1"/>
+                              </a:fillRef>
+                              <a:effectRef idx="0">
+                                <a:schemeClr val="accent1"/>
+                              </a:effectRef>
+                              <a:fontRef idx="minor">
+                                <a:schemeClr val="lt1"/>
+                              </a:fontRef>
+                            </wps:style>
+                            <wps:txbx>
+                              <w:txbxContent>
+                                <w:sdt>
+                                  <w:sdtPr>
+                                    <w:rPr>
+                                      <w:rFonts w:asciiTheme="majorHAnsi" w:eastAsiaTheme="majorEastAsia" w:hAnsiTheme="majorHAnsi" w:cstheme="majorBidi"/>
+                                      <w:color w:val="FFFFFF" w:themeColor="background1"/>
+                                      <w:sz w:val="84"/>
+                                      <w:szCs w:val="84"/>
+                                    </w:rPr>
+                                    <w:alias w:val="Title"/>
+                                    <w:tag w:val=""/>
+                                    <w:id w:val="-960264625"/>
+                                    <w:dataBinding w:prefixMappings="xmlns:ns0='http://purl.org/dc/elements/1.1/' xmlns:ns1='http://schemas.openxmlformats.org/package/2006/metadata/core-properties' " w:xpath="/ns1:coreProperties[1]/ns0:title[1]" w:storeItemID="{6C3C8BC8-F283-45AE-878A-BAB7291924A1}"/>
+                                    <w:text/>
+                                  </w:sdtPr>
+                                  <w:sdtContent>
+                                    <w:p>
+                                      <w:pPr>
+                                        <w:pStyle w:val="NoSpacing"/>
+                                        <w:spacing w:after="120"/>
+                                        <w:rPr>
+                                          <w:rFonts w:asciiTheme="majorHAnsi" w:eastAsiaTheme="majorEastAsia" w:hAnsiTheme="majorHAnsi" w:cstheme="majorBidi"/>
+                                          <w:color w:val="FFFFFF" w:themeColor="background1"/>
+                                          <w:sz w:val="84"/>
+                                          <w:szCs w:val="84"/>
+                                        </w:rPr>
+                                      </w:pPr>
+                                      <w:r>
+                                        <w:rPr>
+                                          <w:rFonts w:asciiTheme="majorHAnsi" w:eastAsiaTheme="majorEastAsia" w:hAnsiTheme="majorHAnsi" w:cstheme="majorBidi"/>
+                                          <w:color w:val="FFFFFF" w:themeColor="background1"/>
+                                          <w:sz w:val="84"/>
+                                          <w:szCs w:val="84"/>
+                                        </w:rPr>
+                                        <w:t>REQUIREMENT ANALYSIS</w:t>
+                                      </w:r>
+                                    </w:p>
+                                  </w:sdtContent>
+                                </w:sdt>
+                                <w:sdt>
+                                  <w:sdtPr>
+                                    <w:rPr>
+                                      <w:color w:val="FFFFFF" w:themeColor="background1"/>
+                                      <w:sz w:val="28"/>
+                                      <w:szCs w:val="28"/>
+                                    </w:rPr>
+                                    <w:alias w:val="Subtitle"/>
+                                    <w:tag w:val=""/>
+                                    <w:id w:val="1611937615"/>
+                                    <w:showingPlcHdr/>
+                                    <w:dataBinding w:prefixMappings="xmlns:ns0='http://purl.org/dc/elements/1.1/' xmlns:ns1='http://schemas.openxmlformats.org/package/2006/metadata/core-properties' " w:xpath="/ns1:coreProperties[1]/ns0:subject[1]" w:storeItemID="{6C3C8BC8-F283-45AE-878A-BAB7291924A1}"/>
+                                    <w:text/>
+                                  </w:sdtPr>
+                                  <w:sdtContent>
+                                    <w:p>
+                                      <w:pPr>
+                                        <w:pStyle w:val="NoSpacing"/>
+                                        <w:rPr>
+                                          <w:color w:val="FFFFFF" w:themeColor="background1"/>
+                                          <w:sz w:val="28"/>
+                                          <w:szCs w:val="28"/>
+                                        </w:rPr>
+                                      </w:pPr>
+                                      <w:r>
+                                        <w:rPr>
+                                          <w:color w:val="FFFFFF" w:themeColor="background1"/>
+                                          <w:sz w:val="28"/>
+                                          <w:szCs w:val="28"/>
+                                        </w:rPr>
+                                        <w:t xml:space="preserve">     </w:t>
+                                      </w:r>
+                                    </w:p>
+                                  </w:sdtContent>
+                                </w:sdt>
+                              </w:txbxContent>
+                            </wps:txbx>
+                            <wps:bodyPr rot="0" spcFirstLastPara="0" vertOverflow="overflow" horzOverflow="overflow" vert="horz" wrap="square" lIns="457200" tIns="914400" rIns="914400" bIns="2651760" numCol="1" spcCol="0" rtlCol="0" fromWordArt="0" anchor="b" anchorCtr="0" forceAA="0" compatLnSpc="1">
+                              <a:prstTxWarp prst="textNoShape">
+                                <a:avLst/>
+                              </a:prstTxWarp>
+                              <a:noAutofit/>
+                            </wps:bodyPr>
+                          </wps:wsp>
+                          <wps:wsp>
+                            <wps:cNvPr id="34" name="Rectangle 34"/>
+                            <wps:cNvSpPr/>
+                            <wps:spPr>
+                              <a:xfrm>
+                                <a:off x="0" y="0"/>
+                                <a:ext cx="228600" cy="9144000"/>
+                              </a:xfrm>
+                              <a:prstGeom prst="rect">
+                                <a:avLst/>
+                              </a:prstGeom>
+                              <a:solidFill>
+                                <a:schemeClr val="tx1">
+                                  <a:lumMod val="50000"/>
+                                  <a:lumOff val="50000"/>
+                                </a:schemeClr>
+                              </a:solidFill>
+                              <a:ln>
+                                <a:noFill/>
+                              </a:ln>
+                            </wps:spPr>
+                            <wps:style>
+                              <a:lnRef idx="2">
+                                <a:schemeClr val="accent1">
+                                  <a:shade val="50000"/>
+                                </a:schemeClr>
+                              </a:lnRef>
+                              <a:fillRef idx="1">
+                                <a:schemeClr val="accent1"/>
+                              </a:fillRef>
+                              <a:effectRef idx="0">
+                                <a:schemeClr val="accent1"/>
+                              </a:effectRef>
+                              <a:fontRef idx="minor">
+                                <a:schemeClr val="lt1"/>
+                              </a:fontRef>
+                            </wps:style>
+                            <wps:bodyPr rot="0" spcFirstLastPara="0" vertOverflow="overflow" horzOverflow="overflow" vert="horz" wrap="square" lIns="91440" tIns="45720" rIns="91440" bIns="45720" numCol="1" spcCol="0" rtlCol="0" fromWordArt="0" anchor="ctr" anchorCtr="0" forceAA="0" compatLnSpc="1">
+                              <a:prstTxWarp prst="textNoShape">
+                                <a:avLst/>
+                              </a:prstTxWarp>
+                              <a:noAutofit/>
+                            </wps:bodyPr>
+                          </wps:wsp>
+                          <wps:wsp>
+                            <wps:cNvPr id="35" name="Text Box 35"/>
+                            <wps:cNvSpPr txBox="1"/>
+                            <wps:spPr>
+                              <a:xfrm>
+                                <a:off x="228600" y="7162800"/>
+                                <a:ext cx="6629400" cy="1561465"/>
+                              </a:xfrm>
+                              <a:prstGeom prst="rect">
+                                <a:avLst/>
+                              </a:prstGeom>
+                              <a:noFill/>
+                              <a:ln w="6350">
+                                <a:noFill/>
+                              </a:ln>
+                              <a:effectLst/>
+                            </wps:spPr>
+                            <wps:style>
+                              <a:lnRef idx="0">
+                                <a:schemeClr val="accent1"/>
+                              </a:lnRef>
+                              <a:fillRef idx="0">
+                                <a:schemeClr val="accent1"/>
+                              </a:fillRef>
+                              <a:effectRef idx="0">
+                                <a:schemeClr val="accent1"/>
+                              </a:effectRef>
+                              <a:fontRef idx="minor">
+                                <a:schemeClr val="dk1"/>
+                              </a:fontRef>
+                            </wps:style>
+                            <wps:txbx>
+                              <w:txbxContent>
+                                <w:sdt>
+                                  <w:sdtPr>
+                                    <w:rPr>
+                                      <w:color w:val="FFFFFF" w:themeColor="background1"/>
+                                      <w:sz w:val="32"/>
+                                      <w:szCs w:val="32"/>
+                                    </w:rPr>
+                                    <w:alias w:val="Author"/>
+                                    <w:tag w:val=""/>
+                                    <w:id w:val="-315646564"/>
+                                    <w:dataBinding w:prefixMappings="xmlns:ns0='http://purl.org/dc/elements/1.1/' xmlns:ns1='http://schemas.openxmlformats.org/package/2006/metadata/core-properties' " w:xpath="/ns1:coreProperties[1]/ns0:creator[1]" w:storeItemID="{6C3C8BC8-F283-45AE-878A-BAB7291924A1}"/>
+                                    <w:text/>
+                                  </w:sdtPr>
+                                  <w:sdtContent>
+                                    <w:p>
+                                      <w:pPr>
+                                        <w:pStyle w:val="NoSpacing"/>
+                                        <w:rPr>
+                                          <w:color w:val="FFFFFF" w:themeColor="background1"/>
+                                          <w:sz w:val="32"/>
+                                          <w:szCs w:val="32"/>
+                                        </w:rPr>
+                                      </w:pPr>
+                                      <w:r>
+                                        <w:rPr>
+                                          <w:color w:val="FFFFFF" w:themeColor="background1"/>
+                                          <w:sz w:val="32"/>
+                                          <w:szCs w:val="32"/>
+                                        </w:rPr>
+                                        <w:t>Lokesh Agnihotri</w:t>
+                                      </w:r>
+                                    </w:p>
+                                  </w:sdtContent>
+                                </w:sdt>
+                                <w:p>
+                                  <w:pPr>
+                                    <w:pStyle w:val="NoSpacing"/>
+                                    <w:rPr>
+                                      <w:color w:val="FFFFFF" w:themeColor="background1"/>
+                                      <w:sz w:val="18"/>
+                                      <w:szCs w:val="18"/>
+                                    </w:rPr>
+                                  </w:pPr>
+                                </w:p>
+                              </w:txbxContent>
+                            </wps:txbx>
+                            <wps:bodyPr rot="0" spcFirstLastPara="0" vertOverflow="overflow" horzOverflow="overflow" vert="horz" wrap="square" lIns="457200" tIns="0" rIns="914400" bIns="0" numCol="1" spcCol="0" rtlCol="0" fromWordArt="0" anchor="b" anchorCtr="0" forceAA="0" compatLnSpc="1">
+                              <a:prstTxWarp prst="textNoShape">
+                                <a:avLst/>
+                              </a:prstTxWarp>
+                              <a:noAutofit/>
+                            </wps:bodyPr>
+                          </wps:wsp>
+                        </wpg:wgp>
+                      </a:graphicData>
+                    </a:graphic>
+                    <wp14:sizeRelH relativeFrom="page">
+                      <wp14:pctWidth>88200</wp14:pctWidth>
+                    </wp14:sizeRelH>
+                    <wp14:sizeRelV relativeFrom="page">
+                      <wp14:pctHeight>90900</wp14:pctHeight>
+                    </wp14:sizeRelV>
+                  </wp:anchor>
+                </w:drawing>
+              </mc:Choice>
+              <mc:Fallback>
+                <w:pict>
+                  <v:group w14:anchorId="74171967" id="Group 11" o:spid="_x0000_s1026" style="position:absolute;margin-left:0;margin-top:0;width:540pt;height:10in;z-index:251659264;mso-width-percent:882;mso-height-percent:909;mso-position-horizontal:center;mso-position-horizontal-relative:page;mso-position-vertical:center;mso-position-vertical-relative:page;mso-width-percent:882;mso-height-percent:909" coordsize="68580,91440" o:gfxdata="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">
+                    <v:rect id="Rectangle 33" o:spid="_x0000_s1027" style="position:absolute;left:2286;width:66294;height:91440;visibility:visible;mso-wrap-style:square;v-text-anchor:bottom" o:gfxdata="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" fillcolor="black [3213]" stroked="f" strokeweight="1pt">
+                      <v:textbox inset="36pt,1in,1in,208.8pt">
+                        <w:txbxContent>
+                          <w:sdt>
+                            <w:sdtPr>
+                              <w:rPr>
+                                <w:rFonts w:asciiTheme="majorHAnsi" w:eastAsiaTheme="majorEastAsia" w:hAnsiTheme="majorHAnsi" w:cstheme="majorBidi"/>
+                                <w:color w:val="FFFFFF" w:themeColor="background1"/>
+                                <w:sz w:val="84"/>
+                                <w:szCs w:val="84"/>
+                              </w:rPr>
+                              <w:alias w:val="Title"/>
+                              <w:tag w:val=""/>
+                              <w:id w:val="-960264625"/>
+                              <w:dataBinding w:prefixMappings="xmlns:ns0='http://purl.org/dc/elements/1.1/' xmlns:ns1='http://schemas.openxmlformats.org/package/2006/metadata/core-properties' " w:xpath="/ns1:coreProperties[1]/ns0:title[1]" w:storeItemID="{6C3C8BC8-F283-45AE-878A-BAB7291924A1}"/>
+                              <w:text/>
+                            </w:sdtPr>
+                            <w:sdtContent>
+                              <w:p>
+                                <w:pPr>
+                                  <w:pStyle w:val="NoSpacing"/>
+                                  <w:spacing w:after="120"/>
+                                  <w:rPr>
+                                    <w:rFonts w:asciiTheme="majorHAnsi" w:eastAsiaTheme="majorEastAsia" w:hAnsiTheme="majorHAnsi" w:cstheme="majorBidi"/>
+                                    <w:color w:val="FFFFFF" w:themeColor="background1"/>
+                                    <w:sz w:val="84"/>
+                                    <w:szCs w:val="84"/>
+                                  </w:rPr>
+                                </w:pPr>
+                                <w:r>
+                                  <w:rPr>
+                                    <w:rFonts w:asciiTheme="majorHAnsi" w:eastAsiaTheme="majorEastAsia" w:hAnsiTheme="majorHAnsi" w:cstheme="majorBidi"/>
+                                    <w:color w:val="FFFFFF" w:themeColor="background1"/>
+                                    <w:sz w:val="84"/>
+                                    <w:szCs w:val="84"/>
+                                  </w:rPr>
+                                  <w:t>REQUIREMENT ANALYSIS</w:t>
+                                </w:r>
+                              </w:p>
+                            </w:sdtContent>
+                          </w:sdt>
+                          <w:sdt>
+                            <w:sdtPr>
+                              <w:rPr>
+                                <w:color w:val="FFFFFF" w:themeColor="background1"/>
+                                <w:sz w:val="28"/>
+                                <w:szCs w:val="28"/>
+                              </w:rPr>
+                              <w:alias w:val="Subtitle"/>
+                              <w:tag w:val=""/>
+                              <w:id w:val="1611937615"/>
+                              <w:showingPlcHdr/>
+                              <w:dataBinding w:prefixMappings="xmlns:ns0='http://purl.org/dc/elements/1.1/' xmlns:ns1='http://schemas.openxmlformats.org/package/2006/metadata/core-properties' " w:xpath="/ns1:coreProperties[1]/ns0:subject[1]" w:storeItemID="{6C3C8BC8-F283-45AE-878A-BAB7291924A1}"/>
+                              <w:text/>
+                            </w:sdtPr>
+                            <w:sdtContent>
+                              <w:p>
+                                <w:pPr>
+                                  <w:pStyle w:val="NoSpacing"/>
+                                  <w:rPr>
+                                    <w:color w:val="FFFFFF" w:themeColor="background1"/>
+                                    <w:sz w:val="28"/>
+                                    <w:szCs w:val="28"/>
+                                  </w:rPr>
+                                </w:pPr>
+                                <w:r>
+                                  <w:rPr>
+                                    <w:color w:val="FFFFFF" w:themeColor="background1"/>
+                                    <w:sz w:val="28"/>
+                                    <w:szCs w:val="28"/>
+                                  </w:rPr>
+                                  <w:t xml:space="preserve">     </w:t>
+                                </w:r>
+                              </w:p>
+                            </w:sdtContent>
+                          </w:sdt>
+                        </w:txbxContent>
+                      </v:textbox>
+                    </v:rect>
+                    <v:rect id="Rectangle 34" o:spid="_x0000_s1028" style="position:absolute;width:2286;height:91440;visibility:visible;mso-wrap-style:square;v-text-anchor:middle" o:gfxdata="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" fillcolor="gray [1629]" stroked="f" strokeweight="1pt"/>
+                    <v:shapetype id="_x0000_t202" coordsize="21600,21600" o:spt="202" path="m,l,21600r21600,l21600,xe">
+                      <v:stroke joinstyle="miter"/>
+                      <v:path gradientshapeok="t" o:connecttype="rect"/>
+                    </v:shapetype>
+                    <v:shape id="Text Box 35" o:spid="_x0000_s1029" type="#_x0000_t202" style="position:absolute;left:2286;top:71628;width:66294;height:15614;visibility:visible;mso-wrap-style:square;v-text-anchor:bottom" o:gfxdata="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" filled="f" stroked="f" strokeweight=".5pt">
+                      <v:textbox inset="36pt,0,1in,0">
+                        <w:txbxContent>
+                          <w:sdt>
+                            <w:sdtPr>
+                              <w:rPr>
+                                <w:color w:val="FFFFFF" w:themeColor="background1"/>
+                                <w:sz w:val="32"/>
+                                <w:szCs w:val="32"/>
+                              </w:rPr>
+                              <w:alias w:val="Author"/>
+                              <w:tag w:val=""/>
+                              <w:id w:val="-315646564"/>
+                              <w:dataBinding w:prefixMappings="xmlns:ns0='http://purl.org/dc/elements/1.1/' xmlns:ns1='http://schemas.openxmlformats.org/package/2006/metadata/core-properties' " w:xpath="/ns1:coreProperties[1]/ns0:creator[1]" w:storeItemID="{6C3C8BC8-F283-45AE-878A-BAB7291924A1}"/>
+                              <w:text/>
+                            </w:sdtPr>
+                            <w:sdtContent>
+                              <w:p>
+                                <w:pPr>
+                                  <w:pStyle w:val="NoSpacing"/>
+                                  <w:rPr>
+                                    <w:color w:val="FFFFFF" w:themeColor="background1"/>
+                                    <w:sz w:val="32"/>
+                                    <w:szCs w:val="32"/>
+                                  </w:rPr>
+                                </w:pPr>
+                                <w:r>
+                                  <w:rPr>
+                                    <w:color w:val="FFFFFF" w:themeColor="background1"/>
+                                    <w:sz w:val="32"/>
+                                    <w:szCs w:val="32"/>
+                                  </w:rPr>
+                                  <w:t>Lokesh Agnihotri</w:t>
+                                </w:r>
+                              </w:p>
+                            </w:sdtContent>
+                          </w:sdt>
+                          <w:p>
+                            <w:pPr>
+                              <w:pStyle w:val="NoSpacing"/>
+                              <w:rPr>
+                                <w:color w:val="FFFFFF" w:themeColor="background1"/>
+                                <w:sz w:val="18"/>
+                                <w:szCs w:val="18"/>
+                              </w:rPr>
+                            </w:pPr>
+                          </w:p>
+                        </w:txbxContent>
+                      </v:textbox>
+                    </v:shape>
+                    <w10:wrap anchorx="page" anchory="page"/>
+                  </v:group>
+                </w:pict>
+              </mc:Fallback>
+            </mc:AlternateContent>
+          </w:r>
+          <w:r>
+            <w:br w:type="page"/>
+          </w:r>
+        </w:sdtContent>
+      </w:sdt>
+    </w:p>
+    <w:p>
       <w:pPr>
         <w:jc w:val="center"/>
       </w:pPr>
-      <w:r>
-        <w:t>Requirement Analysis</w:t>
-      </w:r>
-    </w:p>
+    </w:p>
+    <w:p>
+      <w:pPr>
+        <w:pStyle w:val="Heading1"/>
+      </w:pPr>
+      <w:r>
+        <w:t>Version Table</w:t>
+      </w:r>
+    </w:p>
+    <w:tbl>
+      <w:tblPr>
+        <w:tblStyle w:val="TableGrid"/>
+        <w:tblW w:w="0" w:type="auto"/>
+        <w:tblLook w:val="04A0" w:firstRow="1" w:lastRow="0" w:firstColumn="1" w:lastColumn="0" w:noHBand="0" w:noVBand="1"/>
+      </w:tblPr>
+      <w:tblGrid>
+        <w:gridCol w:w="1870"/>
+        <w:gridCol w:w="1870"/>
+        <w:gridCol w:w="1870"/>
+        <w:gridCol w:w="1870"/>
+      </w:tblGrid>
+      <w:tr>
+        <w:tc>
+          <w:tcPr>
+            <w:tcW w:w="1870" w:type="dxa"/>
+          </w:tcPr>
+          <w:p>
+            <w:r>
+              <w:t xml:space="preserve">Version </w:t>
+            </w:r>
+          </w:p>
+        </w:tc>
+        <w:tc>
+          <w:tcPr>
+            <w:tcW w:w="1870" w:type="dxa"/>
+          </w:tcPr>
+          <w:p>
+            <w:r>
+              <w:t>Date</w:t>
+            </w:r>
+          </w:p>
+        </w:tc>
+        <w:tc>
+          <w:tcPr>
+            <w:tcW w:w="1870" w:type="dxa"/>
+          </w:tcPr>
+          <w:p>
+            <w:r>
+              <w:t>Author</w:t>
+            </w:r>
+          </w:p>
+        </w:tc>
+        <w:tc>
+          <w:tcPr>
+            <w:tcW w:w="1870" w:type="dxa"/>
+          </w:tcPr>
+          <w:p>
+            <w:r>
+              <w:t>Changes</w:t>
+            </w:r>
+          </w:p>
+        </w:tc>
+      </w:tr>
+      <w:tr>
+        <w:tc>
+          <w:tcPr>
+            <w:tcW w:w="1870" w:type="dxa"/>
+          </w:tcPr>
+          <w:p>
+            <w:r>
+              <w:t>1.0</w:t>
+            </w:r>
+          </w:p>
+        </w:tc>
+        <w:tc>
+          <w:tcPr>
+            <w:tcW w:w="1870" w:type="dxa"/>
+          </w:tcPr>
+          <w:p>
+            <w:r>
+              <w:t>06/05/2023</w:t>
+            </w:r>
+          </w:p>
+        </w:tc>
+        <w:tc>
+          <w:tcPr>
+            <w:tcW w:w="1870" w:type="dxa"/>
+          </w:tcPr>
+          <w:p>
+            <w:r>
+              <w:t>Lokesh Agnihotri</w:t>
+            </w:r>
+          </w:p>
+        </w:tc>
+        <w:tc>
+          <w:tcPr>
+            <w:tcW w:w="1870" w:type="dxa"/>
+          </w:tcPr>
+          <w:p>
+            <w:r>
+              <w:t>Initial Draft</w:t>
+            </w:r>
+          </w:p>
+        </w:tc>
+      </w:tr>
+      <w:tr>
+        <w:tc>
+          <w:tcPr>
+            <w:tcW w:w="1870" w:type="dxa"/>
+          </w:tcPr>
+          <w:p/>
+        </w:tc>
+        <w:tc>
+          <w:tcPr>
+            <w:tcW w:w="1870" w:type="dxa"/>
+          </w:tcPr>
+          <w:p/>
+        </w:tc>
+        <w:tc>
+          <w:tcPr>
+            <w:tcW w:w="1870" w:type="dxa"/>
+          </w:tcPr>
+          <w:p/>
+        </w:tc>
+        <w:tc>
+          <w:tcPr>
+            <w:tcW w:w="1870" w:type="dxa"/>
+          </w:tcPr>
+          <w:p/>
+        </w:tc>
+      </w:tr>
+    </w:tbl>
+    <w:p/>
     <w:p>
       <w:pPr>
         <w:jc w:val="center"/>
@@ -27,41 +608,606 @@
     </w:p>
     <w:p>
       <w:pPr>
+        <w:jc w:val="center"/>
+      </w:pPr>
+    </w:p>
+    <w:p>
+      <w:pPr>
+        <w:jc w:val="center"/>
+      </w:pPr>
+    </w:p>
+    <w:p>
+      <w:pPr>
+        <w:jc w:val="center"/>
+      </w:pPr>
+    </w:p>
+    <w:p>
+      <w:pPr>
+        <w:jc w:val="center"/>
+      </w:pPr>
+    </w:p>
+    <w:p>
+      <w:pPr>
+        <w:jc w:val="center"/>
+      </w:pPr>
+    </w:p>
+    <w:p>
+      <w:pPr>
+        <w:jc w:val="center"/>
+      </w:pPr>
+    </w:p>
+    <w:p>
+      <w:pPr>
+        <w:jc w:val="center"/>
+      </w:pPr>
+    </w:p>
+    <w:p>
+      <w:pPr>
+        <w:jc w:val="center"/>
+      </w:pPr>
+    </w:p>
+    <w:p>
+      <w:pPr>
+        <w:jc w:val="center"/>
+      </w:pPr>
+    </w:p>
+    <w:p>
+      <w:pPr>
+        <w:jc w:val="center"/>
+      </w:pPr>
+    </w:p>
+    <w:p>
+      <w:pPr>
+        <w:jc w:val="center"/>
+      </w:pPr>
+    </w:p>
+    <w:p>
+      <w:pPr>
+        <w:jc w:val="center"/>
+      </w:pPr>
+    </w:p>
+    <w:p>
+      <w:pPr>
+        <w:jc w:val="center"/>
+      </w:pPr>
+    </w:p>
+    <w:p>
+      <w:pPr>
+        <w:jc w:val="center"/>
+      </w:pPr>
+    </w:p>
+    <w:p>
+      <w:pPr>
+        <w:jc w:val="center"/>
+      </w:pPr>
+    </w:p>
+    <w:p>
+      <w:pPr>
+        <w:jc w:val="center"/>
+      </w:pPr>
+    </w:p>
+    <w:p>
+      <w:pPr>
+        <w:jc w:val="center"/>
+      </w:pPr>
+    </w:p>
+    <w:p>
+      <w:pPr>
+        <w:jc w:val="center"/>
+      </w:pPr>
+    </w:p>
+    <w:p>
+      <w:pPr>
+        <w:jc w:val="center"/>
+      </w:pPr>
+    </w:p>
+    <w:p>
+      <w:pPr>
+        <w:jc w:val="center"/>
+      </w:pPr>
+    </w:p>
+    <w:p>
+      <w:pPr>
+        <w:pStyle w:val="Heading1"/>
+      </w:pPr>
+      <w:r>
+        <w:lastRenderedPageBreak/>
+        <w:t>Abstract</w:t>
+      </w:r>
+    </w:p>
+    <w:p/>
+    <w:p>
+      <w:r>
+        <w:t xml:space="preserve">The stakeholder wants to make an application that can help user to improve their pronunciation </w:t>
+      </w:r>
+      <w:r>
+        <w:t>skills. The</w:t>
+      </w:r>
+      <w:r>
+        <w:t xml:space="preserve"> goal of this project is to develop a pronunciation improvement tool using speech recognition and analysis techniques. The tool will allow users to speak words, and the system will provide feedback and suggestions to help improve their pronunciation.</w:t>
+      </w:r>
+      <w:r>
+        <w:t xml:space="preserve"> This project will be helpful for the users to practice their pronunciation of language.</w:t>
+      </w:r>
+    </w:p>
+    <w:p>
+      <w:r>
+        <w:t>The following document discusses the requirements to make such a solution.</w:t>
+      </w:r>
+    </w:p>
+    <w:p>
+      <w:pPr>
+        <w:tabs>
+          <w:tab w:val="left" w:pos="1176"/>
+        </w:tabs>
+      </w:pPr>
+      <w:r>
+        <w:tab/>
+      </w:r>
+    </w:p>
+    <w:p>
+      <w:pPr>
+        <w:tabs>
+          <w:tab w:val="left" w:pos="1176"/>
+        </w:tabs>
+      </w:pPr>
+    </w:p>
+    <w:p>
+      <w:pPr>
+        <w:tabs>
+          <w:tab w:val="left" w:pos="1176"/>
+        </w:tabs>
+      </w:pPr>
+    </w:p>
+    <w:p>
+      <w:pPr>
+        <w:tabs>
+          <w:tab w:val="left" w:pos="1176"/>
+        </w:tabs>
+      </w:pPr>
+    </w:p>
+    <w:p>
+      <w:pPr>
+        <w:tabs>
+          <w:tab w:val="left" w:pos="1176"/>
+        </w:tabs>
+      </w:pPr>
+    </w:p>
+    <w:p>
+      <w:pPr>
+        <w:tabs>
+          <w:tab w:val="left" w:pos="1176"/>
+        </w:tabs>
+      </w:pPr>
+    </w:p>
+    <w:p>
+      <w:pPr>
+        <w:tabs>
+          <w:tab w:val="left" w:pos="1176"/>
+        </w:tabs>
+      </w:pPr>
+    </w:p>
+    <w:p>
+      <w:pPr>
+        <w:tabs>
+          <w:tab w:val="left" w:pos="1176"/>
+        </w:tabs>
+      </w:pPr>
+    </w:p>
+    <w:p>
+      <w:pPr>
+        <w:tabs>
+          <w:tab w:val="left" w:pos="1176"/>
+        </w:tabs>
+      </w:pPr>
+    </w:p>
+    <w:p>
+      <w:pPr>
+        <w:tabs>
+          <w:tab w:val="left" w:pos="1176"/>
+        </w:tabs>
+      </w:pPr>
+    </w:p>
+    <w:p>
+      <w:pPr>
+        <w:tabs>
+          <w:tab w:val="left" w:pos="1176"/>
+        </w:tabs>
+      </w:pPr>
+    </w:p>
+    <w:p>
+      <w:pPr>
+        <w:tabs>
+          <w:tab w:val="left" w:pos="1176"/>
+        </w:tabs>
+      </w:pPr>
+    </w:p>
+    <w:p>
+      <w:pPr>
+        <w:tabs>
+          <w:tab w:val="left" w:pos="1176"/>
+        </w:tabs>
+      </w:pPr>
+    </w:p>
+    <w:p>
+      <w:pPr>
+        <w:tabs>
+          <w:tab w:val="left" w:pos="1176"/>
+        </w:tabs>
+      </w:pPr>
+    </w:p>
+    <w:p>
+      <w:pPr>
+        <w:tabs>
+          <w:tab w:val="left" w:pos="1176"/>
+        </w:tabs>
+      </w:pPr>
+    </w:p>
+    <w:p>
+      <w:pPr>
+        <w:tabs>
+          <w:tab w:val="left" w:pos="1176"/>
+        </w:tabs>
+      </w:pPr>
+    </w:p>
+    <w:p>
+      <w:pPr>
+        <w:tabs>
+          <w:tab w:val="left" w:pos="1176"/>
+        </w:tabs>
+      </w:pPr>
+    </w:p>
+    <w:p>
+      <w:pPr>
+        <w:tabs>
+          <w:tab w:val="left" w:pos="1176"/>
+        </w:tabs>
+      </w:pPr>
+    </w:p>
+    <w:p>
+      <w:pPr>
+        <w:tabs>
+          <w:tab w:val="left" w:pos="1176"/>
+        </w:tabs>
+      </w:pPr>
+    </w:p>
+    <w:p/>
+    <w:p/>
+    <w:p/>
+    <w:p/>
+    <w:p>
+      <w:r>
+        <w:rPr>
+          <w:rStyle w:val="Heading1Char"/>
+        </w:rPr>
+        <w:t>Requirements</w:t>
+      </w:r>
+      <w:r>
+        <w:t xml:space="preserve"> </w:t>
+      </w:r>
+    </w:p>
+    <w:p>
+      <w:r>
+        <w:t>The proposed solution shall fulfill the following requirements:</w:t>
+      </w:r>
+    </w:p>
+    <w:p>
+      <w:r>
+        <w:t>1. Should be able to capture input from microphone and convert it to text.</w:t>
+      </w:r>
+    </w:p>
+    <w:p>
+      <w:r>
+        <w:t>2. Analyze the pronunciation of capture word.</w:t>
+      </w:r>
+    </w:p>
+    <w:p>
+      <w:r>
+        <w:t xml:space="preserve">3. Provide feedback on the pronunciation </w:t>
+      </w:r>
+    </w:p>
+    <w:p>
+      <w:r>
+        <w:t xml:space="preserve">4. </w:t>
+      </w:r>
+      <w:r>
+        <w:t>S</w:t>
+      </w:r>
+      <w:r>
+        <w:t>uggest improvements</w:t>
+      </w:r>
+      <w:r>
+        <w:t xml:space="preserve"> to the user.</w:t>
+      </w:r>
+    </w:p>
+    <w:p>
+      <w:r>
+        <w:t xml:space="preserve">4. </w:t>
+      </w:r>
+      <w:r>
+        <w:t xml:space="preserve"> A simple UI so that user can </w:t>
+      </w:r>
+    </w:p>
+    <w:p>
+      <w:pPr>
+        <w:pStyle w:val="ListParagraph"/>
         <w:numPr>
           <w:ilvl w:val="0"/>
-          <w:numId w:val="1"/>
+          <w:numId w:val="2"/>
         </w:numPr>
-        <w:spacing w:before="180" w:after="180" w:line="240" w:lineRule="auto"/>
-        <w:textAlignment w:val="center"/>
+      </w:pPr>
+      <w:r>
+        <w:t>I</w:t>
+      </w:r>
+      <w:r>
+        <w:t>nput words,</w:t>
+      </w:r>
+    </w:p>
+    <w:p>
+      <w:pPr>
+        <w:pStyle w:val="ListParagraph"/>
+        <w:numPr>
+          <w:ilvl w:val="0"/>
+          <w:numId w:val="2"/>
+        </w:numPr>
+      </w:pPr>
+      <w:r>
+        <w:t xml:space="preserve"> receive feedback,</w:t>
+      </w:r>
+    </w:p>
+    <w:p>
+      <w:pPr>
+        <w:pStyle w:val="ListParagraph"/>
+        <w:numPr>
+          <w:ilvl w:val="0"/>
+          <w:numId w:val="2"/>
+        </w:numPr>
+      </w:pPr>
+      <w:r>
+        <w:t>view suggested improvements.</w:t>
+      </w:r>
+    </w:p>
+    <w:p>
+      <w:r>
+        <w:t xml:space="preserve">5. Test the tool </w:t>
+      </w:r>
+      <w:r>
+        <w:t>and check its accuracy.</w:t>
+      </w:r>
+    </w:p>
+    <w:p/>
+    <w:p/>
+    <w:p/>
+    <w:p/>
+    <w:p/>
+    <w:p/>
+    <w:p/>
+    <w:p/>
+    <w:p/>
+    <w:p/>
+    <w:p/>
+    <w:p/>
+    <w:p/>
+    <w:p/>
+    <w:p/>
+    <w:p/>
+    <w:p/>
+    <w:p>
+      <w:pPr>
+        <w:pStyle w:val="Heading1"/>
+      </w:pPr>
+      <w:r>
+        <w:lastRenderedPageBreak/>
+        <w:t>Question for Stakeholder:</w:t>
+      </w:r>
+    </w:p>
+    <w:p>
+      <w:pPr>
+        <w:pStyle w:val="ListParagraph"/>
+        <w:numPr>
+          <w:ilvl w:val="0"/>
+          <w:numId w:val="3"/>
+        </w:numPr>
+      </w:pPr>
+      <w:r>
+        <w:t xml:space="preserve"> What kind of look and feel he wants from the application</w:t>
+      </w:r>
+    </w:p>
+    <w:p>
+      <w:pPr>
+        <w:pStyle w:val="ListParagraph"/>
+        <w:numPr>
+          <w:ilvl w:val="0"/>
+          <w:numId w:val="3"/>
+        </w:numPr>
+      </w:pPr>
+      <w:r>
+        <w:t>How does he want the application to look like?</w:t>
+      </w:r>
+    </w:p>
+    <w:p>
+      <w:pPr>
+        <w:pStyle w:val="ListParagraph"/>
+        <w:numPr>
+          <w:ilvl w:val="0"/>
+          <w:numId w:val="3"/>
+        </w:numPr>
+      </w:pPr>
+      <w:r>
+        <w:t>Does he have any preference over the look and technology used?</w:t>
+      </w:r>
+    </w:p>
+    <w:p>
+      <w:pPr>
+        <w:pStyle w:val="ListParagraph"/>
+        <w:numPr>
+          <w:ilvl w:val="0"/>
+          <w:numId w:val="3"/>
+        </w:numPr>
+      </w:pPr>
+      <w:r>
+        <w:t>Does he want to practice words or whole sentences?</w:t>
+      </w:r>
+    </w:p>
+    <w:p>
+      <w:pPr>
+        <w:pStyle w:val="ListParagraph"/>
+        <w:numPr>
+          <w:ilvl w:val="0"/>
+          <w:numId w:val="3"/>
+        </w:numPr>
+      </w:pPr>
+      <w:r>
+        <w:t>How does he want to receive feedback?</w:t>
+      </w:r>
+    </w:p>
+    <w:p>
+      <w:pPr>
+        <w:pStyle w:val="ListParagraph"/>
+        <w:numPr>
+          <w:ilvl w:val="0"/>
+          <w:numId w:val="3"/>
+        </w:numPr>
+      </w:pPr>
+      <w:r>
+        <w:t>Does he have a preference of language?</w:t>
+      </w:r>
+    </w:p>
+    <w:p>
+      <w:pPr>
+        <w:pStyle w:val="ListParagraph"/>
+        <w:numPr>
+          <w:ilvl w:val="0"/>
+          <w:numId w:val="3"/>
+        </w:numPr>
+      </w:pPr>
+      <w:r>
+        <w:t>Presentation date?</w:t>
+      </w:r>
+    </w:p>
+    <w:p>
+      <w:pPr>
+        <w:pStyle w:val="ListParagraph"/>
+        <w:numPr>
+          <w:ilvl w:val="0"/>
+          <w:numId w:val="3"/>
+        </w:numPr>
+      </w:pPr>
+      <w:r>
+        <w:t>Meeting frequency?</w:t>
+      </w:r>
+    </w:p>
+    <w:p>
+      <w:pPr>
+        <w:pStyle w:val="ListParagraph"/>
+        <w:numPr>
+          <w:ilvl w:val="0"/>
+          <w:numId w:val="3"/>
+        </w:numPr>
+      </w:pPr>
+      <w:r>
+        <w:t>Are there any preferred coding practices or conventions</w:t>
+      </w:r>
+      <w:r>
+        <w:t xml:space="preserve"> or complexities that are desired</w:t>
+      </w:r>
+      <w:r>
+        <w:t>?</w:t>
+      </w:r>
+    </w:p>
+    <w:p>
+      <w:pPr>
+        <w:pStyle w:val="ListParagraph"/>
+        <w:numPr>
+          <w:ilvl w:val="0"/>
+          <w:numId w:val="3"/>
+        </w:numPr>
+      </w:pPr>
+      <w:r>
+        <w:t>Where will the code and document have uploaded for review and feedback?</w:t>
+      </w:r>
+    </w:p>
+    <w:p>
+      <w:pPr>
+        <w:pStyle w:val="ListParagraph"/>
+      </w:pPr>
+    </w:p>
+    <w:p>
+      <w:pPr>
+        <w:pStyle w:val="ListParagraph"/>
+      </w:pPr>
+    </w:p>
+    <w:p>
+      <w:pPr>
+        <w:pStyle w:val="ListParagraph"/>
+      </w:pPr>
+    </w:p>
+    <w:p>
+      <w:pPr>
+        <w:pStyle w:val="ListParagraph"/>
+      </w:pPr>
+    </w:p>
+    <w:p>
+      <w:pPr>
+        <w:pStyle w:val="ListParagraph"/>
+      </w:pPr>
+    </w:p>
+    <w:p>
+      <w:pPr>
+        <w:pStyle w:val="ListParagraph"/>
+      </w:pPr>
+    </w:p>
+    <w:p>
+      <w:pPr>
+        <w:pStyle w:val="ListParagraph"/>
+      </w:pPr>
+      <w:r>
         <w:rPr>
-          <w:rFonts w:ascii="Calibri" w:eastAsia="Times New Roman" w:hAnsi="Calibri" w:cs="Calibri"/>
-          <w:color w:val="2D3B45"/>
-          <w:kern w:val="0"/>
-          <w14:ligatures w14:val="none"/>
+          <w:noProof/>
         </w:rPr>
-      </w:pPr>
-      <w:r>
-        <w:rPr>
-          <w:rFonts w:ascii="Lato Extended" w:eastAsia="Times New Roman" w:hAnsi="Lato Extended" w:cs="Calibri"/>
-          <w:color w:val="2D3B45"/>
-          <w:kern w:val="0"/>
-          <w:sz w:val="21"/>
-          <w:szCs w:val="21"/>
-          <w:shd w:val="clear" w:color="auto" w:fill="FFFFFF"/>
-          <w14:ligatures w14:val="none"/>
-        </w:rPr>
-        <w:t>Carry out a requirement analysis for a software system with various stakeholders in a context of existing systems.</w:t>
-      </w:r>
-    </w:p>
-    <w:p>
-      <w:pPr>
-        <w:jc w:val="center"/>
-      </w:pPr>
+        <w:drawing>
+          <wp:inline distT="0" distB="0" distL="0" distR="0" wp14:anchorId="74F9F1EB" wp14:editId="46631687">
+            <wp:extent cx="5943600" cy="2816860"/>
+            <wp:effectExtent l="0" t="0" r="0" b="2540"/>
+            <wp:docPr id="1" name="Picture 1" descr="A screenshot of a computer&#10;&#10;Description automatically generated with medium confidence"/>
+            <wp:cNvGraphicFramePr>
+              <a:graphicFrameLocks xmlns:a="http://schemas.openxmlformats.org/drawingml/2006/main" noChangeAspect="1"/>
+            </wp:cNvGraphicFramePr>
+            <a:graphic xmlns:a="http://schemas.openxmlformats.org/drawingml/2006/main">
+              <a:graphicData uri="http://schemas.openxmlformats.org/drawingml/2006/picture">
+                <pic:pic xmlns:pic="http://schemas.openxmlformats.org/drawingml/2006/picture">
+                  <pic:nvPicPr>
+                    <pic:cNvPr id="1" name="Picture 1" descr="A screenshot of a computer&#10;&#10;Description automatically generated with medium confidence"/>
+                    <pic:cNvPicPr/>
+                  </pic:nvPicPr>
+                  <pic:blipFill>
+                    <a:blip r:embed="rId5"/>
+                    <a:stretch>
+                      <a:fillRect/>
+                    </a:stretch>
+                  </pic:blipFill>
+                  <pic:spPr>
+                    <a:xfrm>
+                      <a:off x="0" y="0"/>
+                      <a:ext cx="5943600" cy="2816860"/>
+                    </a:xfrm>
+                    <a:prstGeom prst="rect">
+                      <a:avLst/>
+                    </a:prstGeom>
+                  </pic:spPr>
+                </pic:pic>
+              </a:graphicData>
+            </a:graphic>
+          </wp:inline>
+        </w:drawing>
+      </w:r>
     </w:p>
     <w:sectPr>
       <w:pgSz w:w="12240" w:h="15840"/>
       <w:pgMar w:top="1440" w:right="1440" w:bottom="1440" w:left="1440" w:header="720" w:footer="720" w:gutter="0"/>
+      <w:pgNumType w:start="0"/>
       <w:cols w:space="720"/>
+      <w:titlePg/>
       <w:docGrid w:linePitch="360"/>
     </w:sectPr>
   </w:body>
@@ -219,8 +1365,216 @@
       </w:rPr>
     </w:lvl>
   </w:abstractNum>
+  <w:abstractNum w:abstractNumId="1" w15:restartNumberingAfterBreak="0">
+    <w:nsid w:val="6389512D"/>
+    <w:multiLevelType w:val="hybridMultilevel"/>
+    <w:tmpl w:val="8926F214"/>
+    <w:lvl w:ilvl="0" w:tplc="0409000F">
+      <w:start w:val="1"/>
+      <w:numFmt w:val="decimal"/>
+      <w:lvlText w:val="%1."/>
+      <w:lvlJc w:val="left"/>
+      <w:pPr>
+        <w:ind w:left="720" w:hanging="360"/>
+      </w:pPr>
+      <w:rPr>
+        <w:rFonts w:hint="default"/>
+      </w:rPr>
+    </w:lvl>
+    <w:lvl w:ilvl="1" w:tplc="04090019" w:tentative="1">
+      <w:start w:val="1"/>
+      <w:numFmt w:val="lowerLetter"/>
+      <w:lvlText w:val="%2."/>
+      <w:lvlJc w:val="left"/>
+      <w:pPr>
+        <w:ind w:left="1440" w:hanging="360"/>
+      </w:pPr>
+    </w:lvl>
+    <w:lvl w:ilvl="2" w:tplc="0409001B" w:tentative="1">
+      <w:start w:val="1"/>
+      <w:numFmt w:val="lowerRoman"/>
+      <w:lvlText w:val="%3."/>
+      <w:lvlJc w:val="right"/>
+      <w:pPr>
+        <w:ind w:left="2160" w:hanging="180"/>
+      </w:pPr>
+    </w:lvl>
+    <w:lvl w:ilvl="3" w:tplc="0409000F" w:tentative="1">
+      <w:start w:val="1"/>
+      <w:numFmt w:val="decimal"/>
+      <w:lvlText w:val="%4."/>
+      <w:lvlJc w:val="left"/>
+      <w:pPr>
+        <w:ind w:left="2880" w:hanging="360"/>
+      </w:pPr>
+    </w:lvl>
+    <w:lvl w:ilvl="4" w:tplc="04090019" w:tentative="1">
+      <w:start w:val="1"/>
+      <w:numFmt w:val="lowerLetter"/>
+      <w:lvlText w:val="%5."/>
+      <w:lvlJc w:val="left"/>
+      <w:pPr>
+        <w:ind w:left="3600" w:hanging="360"/>
+      </w:pPr>
+    </w:lvl>
+    <w:lvl w:ilvl="5" w:tplc="0409001B" w:tentative="1">
+      <w:start w:val="1"/>
+      <w:numFmt w:val="lowerRoman"/>
+      <w:lvlText w:val="%6."/>
+      <w:lvlJc w:val="right"/>
+      <w:pPr>
+        <w:ind w:left="4320" w:hanging="180"/>
+      </w:pPr>
+    </w:lvl>
+    <w:lvl w:ilvl="6" w:tplc="0409000F" w:tentative="1">
+      <w:start w:val="1"/>
+      <w:numFmt w:val="decimal"/>
+      <w:lvlText w:val="%7."/>
+      <w:lvlJc w:val="left"/>
+      <w:pPr>
+        <w:ind w:left="5040" w:hanging="360"/>
+      </w:pPr>
+    </w:lvl>
+    <w:lvl w:ilvl="7" w:tplc="04090019" w:tentative="1">
+      <w:start w:val="1"/>
+      <w:numFmt w:val="lowerLetter"/>
+      <w:lvlText w:val="%8."/>
+      <w:lvlJc w:val="left"/>
+      <w:pPr>
+        <w:ind w:left="5760" w:hanging="360"/>
+      </w:pPr>
+    </w:lvl>
+    <w:lvl w:ilvl="8" w:tplc="0409001B" w:tentative="1">
+      <w:start w:val="1"/>
+      <w:numFmt w:val="lowerRoman"/>
+      <w:lvlText w:val="%9."/>
+      <w:lvlJc w:val="right"/>
+      <w:pPr>
+        <w:ind w:left="6480" w:hanging="180"/>
+      </w:pPr>
+    </w:lvl>
+  </w:abstractNum>
+  <w:abstractNum w:abstractNumId="2" w15:restartNumberingAfterBreak="0">
+    <w:nsid w:val="6AB7433F"/>
+    <w:multiLevelType w:val="hybridMultilevel"/>
+    <w:tmpl w:val="0DB4F53C"/>
+    <w:lvl w:ilvl="0" w:tplc="04090001">
+      <w:start w:val="1"/>
+      <w:numFmt w:val="bullet"/>
+      <w:lvlText w:val=""/>
+      <w:lvlJc w:val="left"/>
+      <w:pPr>
+        <w:ind w:left="720" w:hanging="360"/>
+      </w:pPr>
+      <w:rPr>
+        <w:rFonts w:ascii="Symbol" w:hAnsi="Symbol" w:hint="default"/>
+      </w:rPr>
+    </w:lvl>
+    <w:lvl w:ilvl="1" w:tplc="04090003" w:tentative="1">
+      <w:start w:val="1"/>
+      <w:numFmt w:val="bullet"/>
+      <w:lvlText w:val="o"/>
+      <w:lvlJc w:val="left"/>
+      <w:pPr>
+        <w:ind w:left="1440" w:hanging="360"/>
+      </w:pPr>
+      <w:rPr>
+        <w:rFonts w:ascii="Courier New" w:hAnsi="Courier New" w:cs="Courier New" w:hint="default"/>
+      </w:rPr>
+    </w:lvl>
+    <w:lvl w:ilvl="2" w:tplc="04090005" w:tentative="1">
+      <w:start w:val="1"/>
+      <w:numFmt w:val="bullet"/>
+      <w:lvlText w:val=""/>
+      <w:lvlJc w:val="left"/>
+      <w:pPr>
+        <w:ind w:left="2160" w:hanging="360"/>
+      </w:pPr>
+      <w:rPr>
+        <w:rFonts w:ascii="Wingdings" w:hAnsi="Wingdings" w:hint="default"/>
+      </w:rPr>
+    </w:lvl>
+    <w:lvl w:ilvl="3" w:tplc="04090001" w:tentative="1">
+      <w:start w:val="1"/>
+      <w:numFmt w:val="bullet"/>
+      <w:lvlText w:val=""/>
+      <w:lvlJc w:val="left"/>
+      <w:pPr>
+        <w:ind w:left="2880" w:hanging="360"/>
+      </w:pPr>
+      <w:rPr>
+        <w:rFonts w:ascii="Symbol" w:hAnsi="Symbol" w:hint="default"/>
+      </w:rPr>
+    </w:lvl>
+    <w:lvl w:ilvl="4" w:tplc="04090003" w:tentative="1">
+      <w:start w:val="1"/>
+      <w:numFmt w:val="bullet"/>
+      <w:lvlText w:val="o"/>
+      <w:lvlJc w:val="left"/>
+      <w:pPr>
+        <w:ind w:left="3600" w:hanging="360"/>
+      </w:pPr>
+      <w:rPr>
+        <w:rFonts w:ascii="Courier New" w:hAnsi="Courier New" w:cs="Courier New" w:hint="default"/>
+      </w:rPr>
+    </w:lvl>
+    <w:lvl w:ilvl="5" w:tplc="04090005" w:tentative="1">
+      <w:start w:val="1"/>
+      <w:numFmt w:val="bullet"/>
+      <w:lvlText w:val=""/>
+      <w:lvlJc w:val="left"/>
+      <w:pPr>
+        <w:ind w:left="4320" w:hanging="360"/>
+      </w:pPr>
+      <w:rPr>
+        <w:rFonts w:ascii="Wingdings" w:hAnsi="Wingdings" w:hint="default"/>
+      </w:rPr>
+    </w:lvl>
+    <w:lvl w:ilvl="6" w:tplc="04090001" w:tentative="1">
+      <w:start w:val="1"/>
+      <w:numFmt w:val="bullet"/>
+      <w:lvlText w:val=""/>
+      <w:lvlJc w:val="left"/>
+      <w:pPr>
+        <w:ind w:left="5040" w:hanging="360"/>
+      </w:pPr>
+      <w:rPr>
+        <w:rFonts w:ascii="Symbol" w:hAnsi="Symbol" w:hint="default"/>
+      </w:rPr>
+    </w:lvl>
+    <w:lvl w:ilvl="7" w:tplc="04090003" w:tentative="1">
+      <w:start w:val="1"/>
+      <w:numFmt w:val="bullet"/>
+      <w:lvlText w:val="o"/>
+      <w:lvlJc w:val="left"/>
+      <w:pPr>
+        <w:ind w:left="5760" w:hanging="360"/>
+      </w:pPr>
+      <w:rPr>
+        <w:rFonts w:ascii="Courier New" w:hAnsi="Courier New" w:cs="Courier New" w:hint="default"/>
+      </w:rPr>
+    </w:lvl>
+    <w:lvl w:ilvl="8" w:tplc="04090005" w:tentative="1">
+      <w:start w:val="1"/>
+      <w:numFmt w:val="bullet"/>
+      <w:lvlText w:val=""/>
+      <w:lvlJc w:val="left"/>
+      <w:pPr>
+        <w:ind w:left="6480" w:hanging="360"/>
+      </w:pPr>
+      <w:rPr>
+        <w:rFonts w:ascii="Wingdings" w:hAnsi="Wingdings" w:hint="default"/>
+      </w:rPr>
+    </w:lvl>
+  </w:abstractNum>
   <w:num w:numId="1" w16cid:durableId="450367691">
     <w:abstractNumId w:val="0"/>
+  </w:num>
+  <w:num w:numId="2" w16cid:durableId="789780026">
+    <w:abstractNumId w:val="2"/>
+  </w:num>
+  <w:num w:numId="3" w16cid:durableId="1833981555">
+    <w:abstractNumId w:val="1"/>
   </w:num>
 </w:numbering>
 </file>
@@ -626,6 +1980,49 @@
     <w:name w:val="Normal"/>
     <w:qFormat/>
   </w:style>
+  <w:style w:type="paragraph" w:styleId="Heading1">
+    <w:name w:val="heading 1"/>
+    <w:basedOn w:val="Normal"/>
+    <w:next w:val="Normal"/>
+    <w:link w:val="Heading1Char"/>
+    <w:uiPriority w:val="9"/>
+    <w:qFormat/>
+    <w:rsid w:val="00F845B0"/>
+    <w:pPr>
+      <w:keepNext/>
+      <w:keepLines/>
+      <w:spacing w:before="240" w:after="0"/>
+      <w:outlineLvl w:val="0"/>
+    </w:pPr>
+    <w:rPr>
+      <w:rFonts w:asciiTheme="majorHAnsi" w:eastAsiaTheme="majorEastAsia" w:hAnsiTheme="majorHAnsi" w:cstheme="majorBidi"/>
+      <w:color w:val="2F5496" w:themeColor="accent1" w:themeShade="BF"/>
+      <w:sz w:val="32"/>
+      <w:szCs w:val="32"/>
+    </w:rPr>
+  </w:style>
+  <w:style w:type="paragraph" w:styleId="Heading2">
+    <w:name w:val="heading 2"/>
+    <w:basedOn w:val="Normal"/>
+    <w:next w:val="Normal"/>
+    <w:link w:val="Heading2Char"/>
+    <w:uiPriority w:val="9"/>
+    <w:unhideWhenUsed/>
+    <w:qFormat/>
+    <w:rsid w:val="00015FF6"/>
+    <w:pPr>
+      <w:keepNext/>
+      <w:keepLines/>
+      <w:spacing w:before="40" w:after="0"/>
+      <w:outlineLvl w:val="1"/>
+    </w:pPr>
+    <w:rPr>
+      <w:rFonts w:asciiTheme="majorHAnsi" w:eastAsiaTheme="majorEastAsia" w:hAnsiTheme="majorHAnsi" w:cstheme="majorBidi"/>
+      <w:color w:val="2F5496" w:themeColor="accent1" w:themeShade="BF"/>
+      <w:sz w:val="26"/>
+      <w:szCs w:val="26"/>
+    </w:rPr>
+  </w:style>
   <w:style w:type="character" w:default="1" w:styleId="DefaultParagraphFont">
     <w:name w:val="Default Paragraph Font"/>
     <w:uiPriority w:val="1"/>
@@ -652,6 +2049,123 @@
     <w:uiPriority w:val="99"/>
     <w:semiHidden/>
     <w:unhideWhenUsed/>
+  </w:style>
+  <w:style w:type="character" w:customStyle="1" w:styleId="Heading1Char">
+    <w:name w:val="Heading 1 Char"/>
+    <w:basedOn w:val="DefaultParagraphFont"/>
+    <w:link w:val="Heading1"/>
+    <w:uiPriority w:val="9"/>
+    <w:rsid w:val="00F845B0"/>
+    <w:rPr>
+      <w:rFonts w:asciiTheme="majorHAnsi" w:eastAsiaTheme="majorEastAsia" w:hAnsiTheme="majorHAnsi" w:cstheme="majorBidi"/>
+      <w:color w:val="2F5496" w:themeColor="accent1" w:themeShade="BF"/>
+      <w:sz w:val="32"/>
+      <w:szCs w:val="32"/>
+    </w:rPr>
+  </w:style>
+  <w:style w:type="paragraph" w:styleId="Title">
+    <w:name w:val="Title"/>
+    <w:basedOn w:val="Normal"/>
+    <w:next w:val="Normal"/>
+    <w:link w:val="TitleChar"/>
+    <w:uiPriority w:val="10"/>
+    <w:qFormat/>
+    <w:rsid w:val="00F845B0"/>
+    <w:pPr>
+      <w:spacing w:after="0" w:line="240" w:lineRule="auto"/>
+      <w:contextualSpacing/>
+    </w:pPr>
+    <w:rPr>
+      <w:rFonts w:asciiTheme="majorHAnsi" w:eastAsiaTheme="majorEastAsia" w:hAnsiTheme="majorHAnsi" w:cstheme="majorBidi"/>
+      <w:spacing w:val="-10"/>
+      <w:kern w:val="28"/>
+      <w:sz w:val="56"/>
+      <w:szCs w:val="56"/>
+    </w:rPr>
+  </w:style>
+  <w:style w:type="character" w:customStyle="1" w:styleId="TitleChar">
+    <w:name w:val="Title Char"/>
+    <w:basedOn w:val="DefaultParagraphFont"/>
+    <w:link w:val="Title"/>
+    <w:uiPriority w:val="10"/>
+    <w:rsid w:val="00F845B0"/>
+    <w:rPr>
+      <w:rFonts w:asciiTheme="majorHAnsi" w:eastAsiaTheme="majorEastAsia" w:hAnsiTheme="majorHAnsi" w:cstheme="majorBidi"/>
+      <w:spacing w:val="-10"/>
+      <w:kern w:val="28"/>
+      <w:sz w:val="56"/>
+      <w:szCs w:val="56"/>
+    </w:rPr>
+  </w:style>
+  <w:style w:type="table" w:styleId="TableGrid">
+    <w:name w:val="Table Grid"/>
+    <w:basedOn w:val="TableNormal"/>
+    <w:uiPriority w:val="39"/>
+    <w:rsid w:val="00F845B0"/>
+    <w:pPr>
+      <w:spacing w:after="0" w:line="240" w:lineRule="auto"/>
+    </w:pPr>
+    <w:tblPr>
+      <w:tblBorders>
+        <w:top w:val="single" w:sz="4" w:space="0" w:color="auto"/>
+        <w:left w:val="single" w:sz="4" w:space="0" w:color="auto"/>
+        <w:bottom w:val="single" w:sz="4" w:space="0" w:color="auto"/>
+        <w:right w:val="single" w:sz="4" w:space="0" w:color="auto"/>
+        <w:insideH w:val="single" w:sz="4" w:space="0" w:color="auto"/>
+        <w:insideV w:val="single" w:sz="4" w:space="0" w:color="auto"/>
+      </w:tblBorders>
+    </w:tblPr>
+  </w:style>
+  <w:style w:type="character" w:customStyle="1" w:styleId="Heading2Char">
+    <w:name w:val="Heading 2 Char"/>
+    <w:basedOn w:val="DefaultParagraphFont"/>
+    <w:link w:val="Heading2"/>
+    <w:uiPriority w:val="9"/>
+    <w:rsid w:val="00015FF6"/>
+    <w:rPr>
+      <w:rFonts w:asciiTheme="majorHAnsi" w:eastAsiaTheme="majorEastAsia" w:hAnsiTheme="majorHAnsi" w:cstheme="majorBidi"/>
+      <w:color w:val="2F5496" w:themeColor="accent1" w:themeShade="BF"/>
+      <w:sz w:val="26"/>
+      <w:szCs w:val="26"/>
+    </w:rPr>
+  </w:style>
+  <w:style w:type="paragraph" w:styleId="ListParagraph">
+    <w:name w:val="List Paragraph"/>
+    <w:basedOn w:val="Normal"/>
+    <w:uiPriority w:val="34"/>
+    <w:qFormat/>
+    <w:rsid w:val="003D6709"/>
+    <w:pPr>
+      <w:ind w:left="720"/>
+      <w:contextualSpacing/>
+    </w:pPr>
+  </w:style>
+  <w:style w:type="paragraph" w:styleId="NoSpacing">
+    <w:name w:val="No Spacing"/>
+    <w:link w:val="NoSpacingChar"/>
+    <w:uiPriority w:val="1"/>
+    <w:qFormat/>
+    <w:rsid w:val="00814AF0"/>
+    <w:pPr>
+      <w:spacing w:after="0" w:line="240" w:lineRule="auto"/>
+    </w:pPr>
+    <w:rPr>
+      <w:rFonts w:eastAsiaTheme="minorEastAsia"/>
+      <w:kern w:val="0"/>
+      <w14:ligatures w14:val="none"/>
+    </w:rPr>
+  </w:style>
+  <w:style w:type="character" w:customStyle="1" w:styleId="NoSpacingChar">
+    <w:name w:val="No Spacing Char"/>
+    <w:basedOn w:val="DefaultParagraphFont"/>
+    <w:link w:val="NoSpacing"/>
+    <w:uiPriority w:val="1"/>
+    <w:rsid w:val="00814AF0"/>
+    <w:rPr>
+      <w:rFonts w:eastAsiaTheme="minorEastAsia"/>
+      <w:kern w:val="0"/>
+      <w14:ligatures w14:val="none"/>
+    </w:rPr>
   </w:style>
 </w:styles>
 </file>

</xml_diff>